<commit_message>
Documentation and code tahy to kol unification
</commit_message>
<xml_diff>
--- a/Dokumentace.docx
+++ b/Dokumentace.docx
@@ -282,14 +282,20 @@
         <w:t>: Cílem projektu bylo, aby uživatel položil na šachovnici 2 figury dle svého výběru a ty hledaly co nejkratší cestu</w:t>
       </w:r>
       <w:r>
-        <w:t>, aby se vyhodily. Tato cesta je zvýrazněna, aby uživatel poznal kudy figury šly a mohl to zkontrolovat. Na obrazovku je po vykreslení cesty vypsán počet tahů nutných k vyhození figur.</w:t>
+        <w:t xml:space="preserve">, aby se vyhodily. Tato cesta je zvýrazněna, aby uživatel poznal kudy figury šly a mohl to zkontrolovat. Na obrazovku je po vykreslení cesty vypsán počet </w:t>
+      </w:r>
+      <w:r>
+        <w:t>kol</w:t>
+      </w:r>
+      <w:r>
+        <w:t xml:space="preserve"> nutných k vyhození figur.</w:t>
       </w:r>
     </w:p>
     <w:p>
       <w:pPr>
         <w:pStyle w:val="Hlavnkapitolynadpis"/>
       </w:pPr>
-      <w:bookmarkStart w:id="0" w:name="_Toc70876786"/>
+      <w:bookmarkStart w:id="0" w:name="_Toc70882184"/>
       <w:r>
         <w:lastRenderedPageBreak/>
         <w:t>Obsah</w:t>
@@ -315,7 +321,7 @@
       <w:r>
         <w:fldChar w:fldCharType="separate"/>
       </w:r>
-      <w:hyperlink w:anchor="_Toc70876786" w:history="1">
+      <w:hyperlink w:anchor="_Toc70882184" w:history="1">
         <w:r>
           <w:rPr>
             <w:rStyle w:val="Hypertextovodkaz"/>
@@ -342,7 +348,7 @@
             <w:noProof/>
             <w:webHidden/>
           </w:rPr>
-          <w:instrText xml:space="preserve"> PAGEREF _Toc70876786 \h </w:instrText>
+          <w:instrText xml:space="preserve"> PAGEREF _Toc70882184 \h </w:instrText>
         </w:r>
         <w:r>
           <w:rPr>
@@ -383,7 +389,7 @@
           <w:lang w:eastAsia="cs-CZ"/>
         </w:rPr>
       </w:pPr>
-      <w:hyperlink w:anchor="_Toc70876787" w:history="1">
+      <w:hyperlink w:anchor="_Toc70882185" w:history="1">
         <w:r>
           <w:rPr>
             <w:rStyle w:val="Hypertextovodkaz"/>
@@ -426,7 +432,7 @@
             <w:noProof/>
             <w:webHidden/>
           </w:rPr>
-          <w:instrText xml:space="preserve"> PAGEREF _Toc70876787 \h </w:instrText>
+          <w:instrText xml:space="preserve"> PAGEREF _Toc70882185 \h </w:instrText>
         </w:r>
         <w:r>
           <w:rPr>
@@ -470,7 +476,7 @@
           <w:lang w:eastAsia="cs-CZ"/>
         </w:rPr>
       </w:pPr>
-      <w:hyperlink w:anchor="_Toc70876788" w:history="1">
+      <w:hyperlink w:anchor="_Toc70882186" w:history="1">
         <w:r>
           <w:rPr>
             <w:rStyle w:val="Hypertextovodkaz"/>
@@ -512,7 +518,7 @@
             <w:noProof/>
             <w:webHidden/>
           </w:rPr>
-          <w:instrText xml:space="preserve"> PAGEREF _Toc70876788 \h </w:instrText>
+          <w:instrText xml:space="preserve"> PAGEREF _Toc70882186 \h </w:instrText>
         </w:r>
         <w:r>
           <w:rPr>
@@ -553,7 +559,7 @@
           <w:lang w:eastAsia="cs-CZ"/>
         </w:rPr>
       </w:pPr>
-      <w:hyperlink w:anchor="_Toc70876789" w:history="1">
+      <w:hyperlink w:anchor="_Toc70882187" w:history="1">
         <w:r>
           <w:rPr>
             <w:rStyle w:val="Hypertextovodkaz"/>
@@ -596,7 +602,7 @@
             <w:noProof/>
             <w:webHidden/>
           </w:rPr>
-          <w:instrText xml:space="preserve"> PAGEREF _Toc70876789 \h </w:instrText>
+          <w:instrText xml:space="preserve"> PAGEREF _Toc70882187 \h </w:instrText>
         </w:r>
         <w:r>
           <w:rPr>
@@ -640,7 +646,7 @@
           <w:lang w:eastAsia="cs-CZ"/>
         </w:rPr>
       </w:pPr>
-      <w:hyperlink w:anchor="_Toc70876790" w:history="1">
+      <w:hyperlink w:anchor="_Toc70882188" w:history="1">
         <w:r>
           <w:rPr>
             <w:rStyle w:val="Hypertextovodkaz"/>
@@ -682,7 +688,7 @@
             <w:noProof/>
             <w:webHidden/>
           </w:rPr>
-          <w:instrText xml:space="preserve"> PAGEREF _Toc70876790 \h </w:instrText>
+          <w:instrText xml:space="preserve"> PAGEREF _Toc70882188 \h </w:instrText>
         </w:r>
         <w:r>
           <w:rPr>
@@ -726,7 +732,7 @@
           <w:lang w:eastAsia="cs-CZ"/>
         </w:rPr>
       </w:pPr>
-      <w:hyperlink w:anchor="_Toc70876791" w:history="1">
+      <w:hyperlink w:anchor="_Toc70882189" w:history="1">
         <w:r>
           <w:rPr>
             <w:rStyle w:val="Hypertextovodkaz"/>
@@ -768,7 +774,7 @@
             <w:noProof/>
             <w:webHidden/>
           </w:rPr>
-          <w:instrText xml:space="preserve"> PAGEREF _Toc70876791 \h </w:instrText>
+          <w:instrText xml:space="preserve"> PAGEREF _Toc70882189 \h </w:instrText>
         </w:r>
         <w:r>
           <w:rPr>
@@ -812,7 +818,7 @@
           <w:lang w:eastAsia="cs-CZ"/>
         </w:rPr>
       </w:pPr>
-      <w:hyperlink w:anchor="_Toc70876792" w:history="1">
+      <w:hyperlink w:anchor="_Toc70882190" w:history="1">
         <w:r>
           <w:rPr>
             <w:rStyle w:val="Hypertextovodkaz"/>
@@ -854,7 +860,7 @@
             <w:noProof/>
             <w:webHidden/>
           </w:rPr>
-          <w:instrText xml:space="preserve"> PAGEREF _Toc70876792 \h </w:instrText>
+          <w:instrText xml:space="preserve"> PAGEREF _Toc70882190 \h </w:instrText>
         </w:r>
         <w:r>
           <w:rPr>
@@ -898,7 +904,7 @@
           <w:lang w:eastAsia="cs-CZ"/>
         </w:rPr>
       </w:pPr>
-      <w:hyperlink w:anchor="_Toc70876793" w:history="1">
+      <w:hyperlink w:anchor="_Toc70882191" w:history="1">
         <w:r>
           <w:rPr>
             <w:rStyle w:val="Hypertextovodkaz"/>
@@ -940,7 +946,7 @@
             <w:noProof/>
             <w:webHidden/>
           </w:rPr>
-          <w:instrText xml:space="preserve"> PAGEREF _Toc70876793 \h </w:instrText>
+          <w:instrText xml:space="preserve"> PAGEREF _Toc70882191 \h </w:instrText>
         </w:r>
         <w:r>
           <w:rPr>
@@ -981,7 +987,7 @@
           <w:lang w:eastAsia="cs-CZ"/>
         </w:rPr>
       </w:pPr>
-      <w:hyperlink w:anchor="_Toc70876794" w:history="1">
+      <w:hyperlink w:anchor="_Toc70882192" w:history="1">
         <w:r>
           <w:rPr>
             <w:rStyle w:val="Hypertextovodkaz"/>
@@ -1024,7 +1030,7 @@
             <w:noProof/>
             <w:webHidden/>
           </w:rPr>
-          <w:instrText xml:space="preserve"> PAGEREF _Toc70876794 \h </w:instrText>
+          <w:instrText xml:space="preserve"> PAGEREF _Toc70882192 \h </w:instrText>
         </w:r>
         <w:r>
           <w:rPr>
@@ -1068,7 +1074,7 @@
           <w:lang w:eastAsia="cs-CZ"/>
         </w:rPr>
       </w:pPr>
-      <w:hyperlink w:anchor="_Toc70876795" w:history="1">
+      <w:hyperlink w:anchor="_Toc70882193" w:history="1">
         <w:r>
           <w:rPr>
             <w:rStyle w:val="Hypertextovodkaz"/>
@@ -1110,7 +1116,7 @@
             <w:noProof/>
             <w:webHidden/>
           </w:rPr>
-          <w:instrText xml:space="preserve"> PAGEREF _Toc70876795 \h </w:instrText>
+          <w:instrText xml:space="preserve"> PAGEREF _Toc70882193 \h </w:instrText>
         </w:r>
         <w:r>
           <w:rPr>
@@ -1154,7 +1160,7 @@
           <w:lang w:eastAsia="cs-CZ"/>
         </w:rPr>
       </w:pPr>
-      <w:hyperlink w:anchor="_Toc70876796" w:history="1">
+      <w:hyperlink w:anchor="_Toc70882194" w:history="1">
         <w:r>
           <w:rPr>
             <w:rStyle w:val="Hypertextovodkaz"/>
@@ -1196,7 +1202,7 @@
             <w:noProof/>
             <w:webHidden/>
           </w:rPr>
-          <w:instrText xml:space="preserve"> PAGEREF _Toc70876796 \h </w:instrText>
+          <w:instrText xml:space="preserve"> PAGEREF _Toc70882194 \h </w:instrText>
         </w:r>
         <w:r>
           <w:rPr>
@@ -1240,7 +1246,7 @@
           <w:lang w:eastAsia="cs-CZ"/>
         </w:rPr>
       </w:pPr>
-      <w:hyperlink w:anchor="_Toc70876797" w:history="1">
+      <w:hyperlink w:anchor="_Toc70882195" w:history="1">
         <w:r>
           <w:rPr>
             <w:rStyle w:val="Hypertextovodkaz"/>
@@ -1282,7 +1288,7 @@
             <w:noProof/>
             <w:webHidden/>
           </w:rPr>
-          <w:instrText xml:space="preserve"> PAGEREF _Toc70876797 \h </w:instrText>
+          <w:instrText xml:space="preserve"> PAGEREF _Toc70882195 \h </w:instrText>
         </w:r>
         <w:r>
           <w:rPr>
@@ -1326,7 +1332,7 @@
           <w:lang w:eastAsia="cs-CZ"/>
         </w:rPr>
       </w:pPr>
-      <w:hyperlink w:anchor="_Toc70876798" w:history="1">
+      <w:hyperlink w:anchor="_Toc70882196" w:history="1">
         <w:r>
           <w:rPr>
             <w:rStyle w:val="Hypertextovodkaz"/>
@@ -1368,7 +1374,7 @@
             <w:noProof/>
             <w:webHidden/>
           </w:rPr>
-          <w:instrText xml:space="preserve"> PAGEREF _Toc70876798 \h </w:instrText>
+          <w:instrText xml:space="preserve"> PAGEREF _Toc70882196 \h </w:instrText>
         </w:r>
         <w:r>
           <w:rPr>
@@ -1409,7 +1415,7 @@
           <w:lang w:eastAsia="cs-CZ"/>
         </w:rPr>
       </w:pPr>
-      <w:hyperlink w:anchor="_Toc70876799" w:history="1">
+      <w:hyperlink w:anchor="_Toc70882197" w:history="1">
         <w:r>
           <w:rPr>
             <w:rStyle w:val="Hypertextovodkaz"/>
@@ -1452,7 +1458,7 @@
             <w:noProof/>
             <w:webHidden/>
           </w:rPr>
-          <w:instrText xml:space="preserve"> PAGEREF _Toc70876799 \h </w:instrText>
+          <w:instrText xml:space="preserve"> PAGEREF _Toc70882197 \h </w:instrText>
         </w:r>
         <w:r>
           <w:rPr>
@@ -1496,7 +1502,7 @@
           <w:lang w:eastAsia="cs-CZ"/>
         </w:rPr>
       </w:pPr>
-      <w:hyperlink w:anchor="_Toc70876800" w:history="1">
+      <w:hyperlink w:anchor="_Toc70882198" w:history="1">
         <w:r>
           <w:rPr>
             <w:rStyle w:val="Hypertextovodkaz"/>
@@ -1538,7 +1544,7 @@
             <w:noProof/>
             <w:webHidden/>
           </w:rPr>
-          <w:instrText xml:space="preserve"> PAGEREF _Toc70876800 \h </w:instrText>
+          <w:instrText xml:space="preserve"> PAGEREF _Toc70882198 \h </w:instrText>
         </w:r>
         <w:r>
           <w:rPr>
@@ -1582,7 +1588,7 @@
           <w:lang w:eastAsia="cs-CZ"/>
         </w:rPr>
       </w:pPr>
-      <w:hyperlink w:anchor="_Toc70876801" w:history="1">
+      <w:hyperlink w:anchor="_Toc70882199" w:history="1">
         <w:r>
           <w:rPr>
             <w:rStyle w:val="Hypertextovodkaz"/>
@@ -1603,7 +1609,7 @@
             <w:rStyle w:val="Hypertextovodkaz"/>
             <w:noProof/>
           </w:rPr>
-          <w:t>Výpočet tahů</w:t>
+          <w:t>Výpočet kol</w:t>
         </w:r>
         <w:r>
           <w:rPr>
@@ -1624,7 +1630,7 @@
             <w:noProof/>
             <w:webHidden/>
           </w:rPr>
-          <w:instrText xml:space="preserve"> PAGEREF _Toc70876801 \h </w:instrText>
+          <w:instrText xml:space="preserve"> PAGEREF _Toc70882199 \h </w:instrText>
         </w:r>
         <w:r>
           <w:rPr>
@@ -1668,7 +1674,7 @@
           <w:lang w:eastAsia="cs-CZ"/>
         </w:rPr>
       </w:pPr>
-      <w:hyperlink w:anchor="_Toc70876802" w:history="1">
+      <w:hyperlink w:anchor="_Toc70882200" w:history="1">
         <w:r>
           <w:rPr>
             <w:rStyle w:val="Hypertextovodkaz"/>
@@ -1712,7 +1718,7 @@
             <w:noProof/>
             <w:webHidden/>
           </w:rPr>
-          <w:instrText xml:space="preserve"> PAGEREF _Toc70876802 \h </w:instrText>
+          <w:instrText xml:space="preserve"> PAGEREF _Toc70882200 \h </w:instrText>
         </w:r>
         <w:r>
           <w:rPr>
@@ -1756,7 +1762,7 @@
           <w:lang w:eastAsia="cs-CZ"/>
         </w:rPr>
       </w:pPr>
-      <w:hyperlink w:anchor="_Toc70876803" w:history="1">
+      <w:hyperlink w:anchor="_Toc70882201" w:history="1">
         <w:r>
           <w:rPr>
             <w:rStyle w:val="Hypertextovodkaz"/>
@@ -1800,7 +1806,7 @@
             <w:noProof/>
             <w:webHidden/>
           </w:rPr>
-          <w:instrText xml:space="preserve"> PAGEREF _Toc70876803 \h </w:instrText>
+          <w:instrText xml:space="preserve"> PAGEREF _Toc70882201 \h </w:instrText>
         </w:r>
         <w:r>
           <w:rPr>
@@ -1844,7 +1850,7 @@
           <w:lang w:eastAsia="cs-CZ"/>
         </w:rPr>
       </w:pPr>
-      <w:hyperlink w:anchor="_Toc70876804" w:history="1">
+      <w:hyperlink w:anchor="_Toc70882202" w:history="1">
         <w:r>
           <w:rPr>
             <w:rStyle w:val="Hypertextovodkaz"/>
@@ -1888,7 +1894,7 @@
             <w:noProof/>
             <w:webHidden/>
           </w:rPr>
-          <w:instrText xml:space="preserve"> PAGEREF _Toc70876804 \h </w:instrText>
+          <w:instrText xml:space="preserve"> PAGEREF _Toc70882202 \h </w:instrText>
         </w:r>
         <w:r>
           <w:rPr>
@@ -1932,7 +1938,7 @@
           <w:lang w:eastAsia="cs-CZ"/>
         </w:rPr>
       </w:pPr>
-      <w:hyperlink w:anchor="_Toc70876805" w:history="1">
+      <w:hyperlink w:anchor="_Toc70882203" w:history="1">
         <w:r>
           <w:rPr>
             <w:rStyle w:val="Hypertextovodkaz"/>
@@ -1976,7 +1982,7 @@
             <w:noProof/>
             <w:webHidden/>
           </w:rPr>
-          <w:instrText xml:space="preserve"> PAGEREF _Toc70876805 \h </w:instrText>
+          <w:instrText xml:space="preserve"> PAGEREF _Toc70882203 \h </w:instrText>
         </w:r>
         <w:r>
           <w:rPr>
@@ -2020,7 +2026,7 @@
           <w:lang w:eastAsia="cs-CZ"/>
         </w:rPr>
       </w:pPr>
-      <w:hyperlink w:anchor="_Toc70876806" w:history="1">
+      <w:hyperlink w:anchor="_Toc70882204" w:history="1">
         <w:r>
           <w:rPr>
             <w:rStyle w:val="Hypertextovodkaz"/>
@@ -2064,7 +2070,7 @@
             <w:noProof/>
             <w:webHidden/>
           </w:rPr>
-          <w:instrText xml:space="preserve"> PAGEREF _Toc70876806 \h </w:instrText>
+          <w:instrText xml:space="preserve"> PAGEREF _Toc70882204 \h </w:instrText>
         </w:r>
         <w:r>
           <w:rPr>
@@ -2108,7 +2114,7 @@
           <w:lang w:eastAsia="cs-CZ"/>
         </w:rPr>
       </w:pPr>
-      <w:hyperlink w:anchor="_Toc70876807" w:history="1">
+      <w:hyperlink w:anchor="_Toc70882205" w:history="1">
         <w:r>
           <w:rPr>
             <w:rStyle w:val="Hypertextovodkaz"/>
@@ -2150,7 +2156,7 @@
             <w:noProof/>
             <w:webHidden/>
           </w:rPr>
-          <w:instrText xml:space="preserve"> PAGEREF _Toc70876807 \h </w:instrText>
+          <w:instrText xml:space="preserve"> PAGEREF _Toc70882205 \h </w:instrText>
         </w:r>
         <w:r>
           <w:rPr>
@@ -2194,7 +2200,7 @@
           <w:lang w:eastAsia="cs-CZ"/>
         </w:rPr>
       </w:pPr>
-      <w:hyperlink w:anchor="_Toc70876808" w:history="1">
+      <w:hyperlink w:anchor="_Toc70882206" w:history="1">
         <w:r>
           <w:rPr>
             <w:rStyle w:val="Hypertextovodkaz"/>
@@ -2236,7 +2242,7 @@
             <w:noProof/>
             <w:webHidden/>
           </w:rPr>
-          <w:instrText xml:space="preserve"> PAGEREF _Toc70876808 \h </w:instrText>
+          <w:instrText xml:space="preserve"> PAGEREF _Toc70882206 \h </w:instrText>
         </w:r>
         <w:r>
           <w:rPr>
@@ -2280,7 +2286,7 @@
           <w:lang w:eastAsia="cs-CZ"/>
         </w:rPr>
       </w:pPr>
-      <w:hyperlink w:anchor="_Toc70876809" w:history="1">
+      <w:hyperlink w:anchor="_Toc70882207" w:history="1">
         <w:r>
           <w:rPr>
             <w:rStyle w:val="Hypertextovodkaz"/>
@@ -2322,7 +2328,7 @@
             <w:noProof/>
             <w:webHidden/>
           </w:rPr>
-          <w:instrText xml:space="preserve"> PAGEREF _Toc70876809 \h </w:instrText>
+          <w:instrText xml:space="preserve"> PAGEREF _Toc70882207 \h </w:instrText>
         </w:r>
         <w:r>
           <w:rPr>
@@ -2366,7 +2372,7 @@
           <w:lang w:eastAsia="cs-CZ"/>
         </w:rPr>
       </w:pPr>
-      <w:hyperlink w:anchor="_Toc70876810" w:history="1">
+      <w:hyperlink w:anchor="_Toc70882208" w:history="1">
         <w:r>
           <w:rPr>
             <w:rStyle w:val="Hypertextovodkaz"/>
@@ -2408,7 +2414,7 @@
             <w:noProof/>
             <w:webHidden/>
           </w:rPr>
-          <w:instrText xml:space="preserve"> PAGEREF _Toc70876810 \h </w:instrText>
+          <w:instrText xml:space="preserve"> PAGEREF _Toc70882208 \h </w:instrText>
         </w:r>
         <w:r>
           <w:rPr>
@@ -2449,7 +2455,7 @@
           <w:lang w:eastAsia="cs-CZ"/>
         </w:rPr>
       </w:pPr>
-      <w:hyperlink w:anchor="_Toc70876811" w:history="1">
+      <w:hyperlink w:anchor="_Toc70882209" w:history="1">
         <w:r>
           <w:rPr>
             <w:rStyle w:val="Hypertextovodkaz"/>
@@ -2471,7 +2477,7 @@
             <w:rStyle w:val="Hypertextovodkaz"/>
             <w:noProof/>
           </w:rPr>
-          <w:t>Závěr</w:t>
+          <w:t>Instalace</w:t>
         </w:r>
         <w:r>
           <w:rPr>
@@ -2492,7 +2498,7 @@
             <w:noProof/>
             <w:webHidden/>
           </w:rPr>
-          <w:instrText xml:space="preserve"> PAGEREF _Toc70876811 \h </w:instrText>
+          <w:instrText xml:space="preserve"> PAGEREF _Toc70882209 \h </w:instrText>
         </w:r>
         <w:r>
           <w:rPr>
@@ -2533,12 +2539,96 @@
           <w:lang w:eastAsia="cs-CZ"/>
         </w:rPr>
       </w:pPr>
-      <w:hyperlink w:anchor="_Toc70876812" w:history="1">
+      <w:hyperlink w:anchor="_Toc70882210" w:history="1">
         <w:r>
           <w:rPr>
             <w:rStyle w:val="Hypertextovodkaz"/>
             <w:noProof/>
           </w:rPr>
+          <w:t>6</w:t>
+        </w:r>
+        <w:r>
+          <w:rPr>
+            <w:rFonts w:eastAsiaTheme="minorEastAsia"/>
+            <w:noProof/>
+            <w:sz w:val="22"/>
+            <w:lang w:eastAsia="cs-CZ"/>
+          </w:rPr>
+          <w:tab/>
+        </w:r>
+        <w:r>
+          <w:rPr>
+            <w:rStyle w:val="Hypertextovodkaz"/>
+            <w:noProof/>
+          </w:rPr>
+          <w:t>Závěr</w:t>
+        </w:r>
+        <w:r>
+          <w:rPr>
+            <w:noProof/>
+            <w:webHidden/>
+          </w:rPr>
+          <w:tab/>
+        </w:r>
+        <w:r>
+          <w:rPr>
+            <w:noProof/>
+            <w:webHidden/>
+          </w:rPr>
+          <w:fldChar w:fldCharType="begin"/>
+        </w:r>
+        <w:r>
+          <w:rPr>
+            <w:noProof/>
+            <w:webHidden/>
+          </w:rPr>
+          <w:instrText xml:space="preserve"> PAGEREF _Toc70882210 \h </w:instrText>
+        </w:r>
+        <w:r>
+          <w:rPr>
+            <w:noProof/>
+            <w:webHidden/>
+          </w:rPr>
+        </w:r>
+        <w:r>
+          <w:rPr>
+            <w:noProof/>
+            <w:webHidden/>
+          </w:rPr>
+          <w:fldChar w:fldCharType="separate"/>
+        </w:r>
+        <w:r>
+          <w:rPr>
+            <w:noProof/>
+            <w:webHidden/>
+          </w:rPr>
+          <w:t>12</w:t>
+        </w:r>
+        <w:r>
+          <w:rPr>
+            <w:noProof/>
+            <w:webHidden/>
+          </w:rPr>
+          <w:fldChar w:fldCharType="end"/>
+        </w:r>
+      </w:hyperlink>
+    </w:p>
+    <w:p>
+      <w:pPr>
+        <w:pStyle w:val="Obsah1"/>
+        <w:rPr>
+          <w:rFonts w:eastAsiaTheme="minorEastAsia"/>
+          <w:noProof/>
+          <w:sz w:val="22"/>
+          <w:lang w:eastAsia="cs-CZ"/>
+        </w:rPr>
+      </w:pPr>
+      <w:hyperlink w:anchor="_Toc70882211" w:history="1">
+        <w:r>
+          <w:rPr>
+            <w:rStyle w:val="Hypertextovodkaz"/>
+            <w:noProof/>
+          </w:rPr>
           <w:t>Bibliografie</w:t>
         </w:r>
         <w:r>
@@ -2560,7 +2650,7 @@
             <w:noProof/>
             <w:webHidden/>
           </w:rPr>
-          <w:instrText xml:space="preserve"> PAGEREF _Toc70876812 \h </w:instrText>
+          <w:instrText xml:space="preserve"> PAGEREF _Toc70882211 \h </w:instrText>
         </w:r>
         <w:r>
           <w:rPr>
@@ -2580,7 +2670,7 @@
             <w:noProof/>
             <w:webHidden/>
           </w:rPr>
-          <w:t>12</w:t>
+          <w:t>13</w:t>
         </w:r>
         <w:r>
           <w:rPr>
@@ -2619,7 +2709,7 @@
       <w:pPr>
         <w:pStyle w:val="Nadpis1"/>
       </w:pPr>
-      <w:bookmarkStart w:id="1" w:name="_Toc70876787"/>
+      <w:bookmarkStart w:id="1" w:name="_Toc70882185"/>
       <w:r>
         <w:lastRenderedPageBreak/>
         <w:t>Úvod</w:t>
@@ -2645,7 +2735,7 @@
         <w:pStyle w:val="Nadpis2"/>
       </w:pPr>
       <w:bookmarkStart w:id="2" w:name="_Ref70859947"/>
-      <w:bookmarkStart w:id="3" w:name="_Toc70876788"/>
+      <w:bookmarkStart w:id="3" w:name="_Toc70882186"/>
       <w:r>
         <w:t>Zadání</w:t>
       </w:r>
@@ -2687,7 +2777,7 @@
       <w:pPr>
         <w:pStyle w:val="Nadpis1"/>
       </w:pPr>
-      <w:bookmarkStart w:id="4" w:name="_Toc70876789"/>
+      <w:bookmarkStart w:id="4" w:name="_Toc70882187"/>
       <w:r>
         <w:lastRenderedPageBreak/>
         <w:t>Technologie</w:t>
@@ -2701,7 +2791,7 @@
       <w:pPr>
         <w:pStyle w:val="Nadpis2"/>
       </w:pPr>
-      <w:bookmarkStart w:id="5" w:name="_Toc70876790"/>
+      <w:bookmarkStart w:id="5" w:name="_Toc70882188"/>
       <w:r>
         <w:t>Technologie</w:t>
       </w:r>
@@ -2734,7 +2824,7 @@
       <w:pPr>
         <w:pStyle w:val="Nadpis3"/>
       </w:pPr>
-      <w:bookmarkStart w:id="6" w:name="_Toc70876791"/>
+      <w:bookmarkStart w:id="6" w:name="_Toc70882189"/>
       <w:r>
         <w:t>Java</w:t>
       </w:r>
@@ -2764,6 +2854,7 @@
           <w:id w:val="1050884672"/>
           <w:citation/>
         </w:sdtPr>
+        <w:sdtEndPr/>
         <w:sdtContent>
           <w:r>
             <w:fldChar w:fldCharType="begin"/>
@@ -2796,7 +2887,7 @@
       <w:pPr>
         <w:pStyle w:val="Nadpis3"/>
       </w:pPr>
-      <w:bookmarkStart w:id="7" w:name="_Toc70876792"/>
+      <w:bookmarkStart w:id="7" w:name="_Toc70882190"/>
       <w:r>
         <w:t>GUI</w:t>
       </w:r>
@@ -2838,6 +2929,7 @@
           <w:id w:val="-144893404"/>
           <w:citation/>
         </w:sdtPr>
+        <w:sdtEndPr/>
         <w:sdtContent>
           <w:r>
             <w:fldChar w:fldCharType="begin"/>
@@ -2891,7 +2983,7 @@
       <w:pPr>
         <w:pStyle w:val="Nadpis2"/>
       </w:pPr>
-      <w:bookmarkStart w:id="8" w:name="_Toc70876793"/>
+      <w:bookmarkStart w:id="8" w:name="_Toc70882191"/>
       <w:r>
         <w:t>Řešení aplikace</w:t>
       </w:r>
@@ -2928,7 +3020,25 @@
       <w:r>
         <w:fldChar w:fldCharType="end"/>
       </w:r>
-      <w:fldSimple w:instr=" REF _Ref69584117 \r \h "/>
+      <w:r>
+        <w:fldChar w:fldCharType="begin"/>
+      </w:r>
+      <w:r>
+        <w:instrText xml:space="preserve"> REF _Ref69584117 \r \h </w:instrText>
+      </w:r>
+      <w:r>
+        <w:fldChar w:fldCharType="separate"/>
+      </w:r>
+      <w:r>
+        <w:rPr>
+          <w:b/>
+          <w:bCs/>
+        </w:rPr>
+        <w:t>Chyba! Nenalezen zdroj odkazů.</w:t>
+      </w:r>
+      <w:r>
+        <w:fldChar w:fldCharType="end"/>
+      </w:r>
       <w:r>
         <w:t xml:space="preserve"> a Algoritmus </w:t>
       </w:r>
@@ -2982,7 +3092,7 @@
         <w:pStyle w:val="Nadpis1"/>
       </w:pPr>
       <w:bookmarkStart w:id="9" w:name="_Ref70876373"/>
-      <w:bookmarkStart w:id="10" w:name="_Toc70876794"/>
+      <w:bookmarkStart w:id="10" w:name="_Toc70882192"/>
       <w:r>
         <w:lastRenderedPageBreak/>
         <w:t>Obrazovka a</w:t>
@@ -3035,7 +3145,7 @@
       <w:pPr>
         <w:pStyle w:val="Nadpis2"/>
       </w:pPr>
-      <w:bookmarkStart w:id="11" w:name="_Toc70876795"/>
+      <w:bookmarkStart w:id="11" w:name="_Toc70882193"/>
       <w:r>
         <w:t>Výběr figurek</w:t>
       </w:r>
@@ -3148,7 +3258,7 @@
         <w:pStyle w:val="Nadpis2"/>
       </w:pPr>
       <w:bookmarkStart w:id="13" w:name="_Ref70876320"/>
-      <w:bookmarkStart w:id="14" w:name="_Toc70876796"/>
+      <w:bookmarkStart w:id="14" w:name="_Toc70882194"/>
       <w:r>
         <w:lastRenderedPageBreak/>
         <w:t>Šachovnice</w:t>
@@ -3284,7 +3394,7 @@
       </w:pPr>
       <w:bookmarkStart w:id="15" w:name="_Ref70846409"/>
       <w:bookmarkStart w:id="16" w:name="_Ref70846736"/>
-      <w:bookmarkStart w:id="17" w:name="_Toc70876797"/>
+      <w:bookmarkStart w:id="17" w:name="_Toc70882195"/>
       <w:r>
         <w:t>Informační panel s ovládacími prvky</w:t>
       </w:r>
@@ -3336,7 +3446,13 @@
         </w:numPr>
       </w:pPr>
       <w:r>
-        <w:t>Informační prvek pro sdělení počtu potřebných tahů k tomu, aby se figury vyhodili.</w:t>
+        <w:t xml:space="preserve">Informační prvek pro sdělení počtu potřebných </w:t>
+      </w:r>
+      <w:r>
+        <w:t>kol</w:t>
+      </w:r>
+      <w:r>
+        <w:t xml:space="preserve"> k tomu, aby se figury vyhodili.</w:t>
       </w:r>
     </w:p>
     <w:p>
@@ -3447,7 +3563,7 @@
         <w:pStyle w:val="Nadpis2"/>
       </w:pPr>
       <w:bookmarkStart w:id="18" w:name="_Ref70846574"/>
-      <w:bookmarkStart w:id="19" w:name="_Toc70876798"/>
+      <w:bookmarkStart w:id="19" w:name="_Toc70882196"/>
       <w:r>
         <w:t>Panel s grafickou ukázkou pohybu figur</w:t>
       </w:r>
@@ -3534,24 +3650,14 @@
                             <w:r>
                               <w:t xml:space="preserve">Obrázek </w:t>
                             </w:r>
-                            <w:r>
-                              <w:fldChar w:fldCharType="begin"/>
-                            </w:r>
-                            <w:r>
-                              <w:instrText xml:space="preserve"> SEQ Obrázek \* ARABIC </w:instrText>
-                            </w:r>
-                            <w:r>
-                              <w:fldChar w:fldCharType="separate"/>
-                            </w:r>
-                            <w:r>
-                              <w:rPr>
-                                <w:noProof/>
-                              </w:rPr>
-                              <w:t>1</w:t>
-                            </w:r>
-                            <w:r>
-                              <w:fldChar w:fldCharType="end"/>
-                            </w:r>
+                            <w:fldSimple w:instr=" SEQ Obrázek \* ARABIC ">
+                              <w:r>
+                                <w:rPr>
+                                  <w:noProof/>
+                                </w:rPr>
+                                <w:t>1</w:t>
+                              </w:r>
+                            </w:fldSimple>
                             <w:r>
                               <w:t xml:space="preserve"> - Pohyby figury střelec po šachovnici</w:t>
                             </w:r>
@@ -3591,24 +3697,14 @@
                       <w:r>
                         <w:t xml:space="preserve">Obrázek </w:t>
                       </w:r>
-                      <w:r>
-                        <w:fldChar w:fldCharType="begin"/>
-                      </w:r>
-                      <w:r>
-                        <w:instrText xml:space="preserve"> SEQ Obrázek \* ARABIC </w:instrText>
-                      </w:r>
-                      <w:r>
-                        <w:fldChar w:fldCharType="separate"/>
-                      </w:r>
-                      <w:r>
-                        <w:rPr>
-                          <w:noProof/>
-                        </w:rPr>
-                        <w:t>1</w:t>
-                      </w:r>
-                      <w:r>
-                        <w:fldChar w:fldCharType="end"/>
-                      </w:r>
+                      <w:fldSimple w:instr=" SEQ Obrázek \* ARABIC ">
+                        <w:r>
+                          <w:rPr>
+                            <w:noProof/>
+                          </w:rPr>
+                          <w:t>1</w:t>
+                        </w:r>
+                      </w:fldSimple>
                       <w:r>
                         <w:t xml:space="preserve"> - Pohyby figury střelec po šachovnici</w:t>
                       </w:r>
@@ -3695,7 +3791,7 @@
         <w:pStyle w:val="Nadpis1"/>
       </w:pPr>
       <w:bookmarkStart w:id="20" w:name="_Ref70860548"/>
-      <w:bookmarkStart w:id="21" w:name="_Toc70876799"/>
+      <w:bookmarkStart w:id="21" w:name="_Toc70882197"/>
       <w:r>
         <w:t>Algoritmus</w:t>
       </w:r>
@@ -3717,7 +3813,7 @@
       <w:pPr>
         <w:pStyle w:val="Nadpis2"/>
       </w:pPr>
-      <w:bookmarkStart w:id="22" w:name="_Toc70876800"/>
+      <w:bookmarkStart w:id="22" w:name="_Toc70882198"/>
       <w:r>
         <w:t>Virtuální šachovnice</w:t>
       </w:r>
@@ -3747,9 +3843,12 @@
       <w:pPr>
         <w:pStyle w:val="Nadpis2"/>
       </w:pPr>
-      <w:bookmarkStart w:id="23" w:name="_Toc70876801"/>
-      <w:r>
-        <w:t>Výpočet tahů</w:t>
+      <w:bookmarkStart w:id="23" w:name="_Toc70882199"/>
+      <w:r>
+        <w:t xml:space="preserve">Výpočet </w:t>
+      </w:r>
+      <w:r>
+        <w:t>kol</w:t>
       </w:r>
       <w:bookmarkEnd w:id="23"/>
     </w:p>
@@ -3758,7 +3857,13 @@
         <w:pStyle w:val="Textykapitol"/>
       </w:pPr>
       <w:r>
-        <w:t xml:space="preserve">Výpočet počtu tahů se skládá z </w:t>
+        <w:t xml:space="preserve">Výpočet počtu </w:t>
+      </w:r>
+      <w:r>
+        <w:t>kol</w:t>
+      </w:r>
+      <w:r>
+        <w:t xml:space="preserve"> se skládá z </w:t>
       </w:r>
       <w:r>
         <w:t>pěti</w:t>
@@ -3798,7 +3903,7 @@
           <w:rStyle w:val="Vypnutjazykovkontrola"/>
         </w:rPr>
       </w:pPr>
-      <w:bookmarkStart w:id="24" w:name="_Toc70876802"/>
+      <w:bookmarkStart w:id="24" w:name="_Toc70882200"/>
       <w:r>
         <w:rPr>
           <w:rStyle w:val="Vypnutjazykovkontrola"/>
@@ -3848,7 +3953,13 @@
         <w:t xml:space="preserve"> mají dostupná pole kam se mohou pohnout. Po vyčerpání všech dostupných polí nebo nalezení políčka vyhození se výpočet ukončuje</w:t>
       </w:r>
       <w:r>
-        <w:t xml:space="preserve"> a Informační prvek s počtem tahů potřebných k vyhození figur </w:t>
+        <w:t xml:space="preserve"> a Informační prvek s počtem </w:t>
+      </w:r>
+      <w:r>
+        <w:t>kol</w:t>
+      </w:r>
+      <w:r>
+        <w:t xml:space="preserve"> potřebných k vyhození figur </w:t>
       </w:r>
       <w:r>
         <w:t xml:space="preserve">kap. </w:t>
@@ -3873,7 +3984,13 @@
       </w:r>
       <w:r>
         <w:lastRenderedPageBreak/>
-        <w:t>zvolené figury se nikdy nevyhodí nebo mu oznámí přesný počet tahů potřebných k vyhození</w:t>
+        <w:t xml:space="preserve">zvolené figury se nikdy nevyhodí nebo mu oznámí přesný počet </w:t>
+      </w:r>
+      <w:r>
+        <w:t>kol</w:t>
+      </w:r>
+      <w:r>
+        <w:t xml:space="preserve"> potřebných k vyhození</w:t>
       </w:r>
       <w:r>
         <w:t>.</w:t>
@@ -3886,7 +4003,7 @@
           <w:rStyle w:val="Vypnutjazykovkontrola"/>
         </w:rPr>
       </w:pPr>
-      <w:bookmarkStart w:id="25" w:name="_Toc70876803"/>
+      <w:bookmarkStart w:id="25" w:name="_Toc70882201"/>
       <w:r>
         <w:rPr>
           <w:rStyle w:val="Vypnutjazykovkontrola"/>
@@ -3928,7 +4045,7 @@
           <w:rStyle w:val="Vypnutjazykovkontrola"/>
         </w:rPr>
       </w:pPr>
-      <w:bookmarkStart w:id="26" w:name="_Toc70876804"/>
+      <w:bookmarkStart w:id="26" w:name="_Toc70882202"/>
       <w:r>
         <w:rPr>
           <w:rStyle w:val="Vypnutjazykovkontrola"/>
@@ -4003,7 +4120,7 @@
           <w:rStyle w:val="Vypnutjazykovkontrola"/>
         </w:rPr>
       </w:pPr>
-      <w:bookmarkStart w:id="27" w:name="_Toc70876805"/>
+      <w:bookmarkStart w:id="27" w:name="_Toc70882203"/>
       <w:r>
         <w:rPr>
           <w:rStyle w:val="Vypnutjazykovkontrola"/>
@@ -4027,7 +4144,7 @@
           <w:rStyle w:val="Vypnutjazykovkontrola"/>
         </w:rPr>
       </w:pPr>
-      <w:bookmarkStart w:id="28" w:name="_Toc70876806"/>
+      <w:bookmarkStart w:id="28" w:name="_Toc70882204"/>
       <w:r>
         <w:rPr>
           <w:rStyle w:val="Vypnutjazykovkontrola"/>
@@ -4116,7 +4233,7 @@
       <w:pPr>
         <w:pStyle w:val="Nadpis2"/>
       </w:pPr>
-      <w:bookmarkStart w:id="29" w:name="_Toc70876807"/>
+      <w:bookmarkStart w:id="29" w:name="_Toc70882205"/>
       <w:r>
         <w:t>Výpočet projitých polí</w:t>
       </w:r>
@@ -4161,7 +4278,7 @@
       <w:pPr>
         <w:pStyle w:val="Nadpis2"/>
       </w:pPr>
-      <w:bookmarkStart w:id="30" w:name="_Toc70876808"/>
+      <w:bookmarkStart w:id="30" w:name="_Toc70882206"/>
       <w:r>
         <w:t>Testy</w:t>
       </w:r>
@@ -4181,7 +4298,7 @@
       </w:pPr>
       <w:bookmarkStart w:id="31" w:name="_Ref69585865"/>
       <w:bookmarkStart w:id="32" w:name="_Ref69585870"/>
-      <w:bookmarkStart w:id="33" w:name="_Toc70876809"/>
+      <w:bookmarkStart w:id="33" w:name="_Toc70882207"/>
       <w:r>
         <w:t>Optimalizace</w:t>
       </w:r>
@@ -4287,7 +4404,7 @@
       <w:pPr>
         <w:pStyle w:val="Nadpis2"/>
       </w:pPr>
-      <w:bookmarkStart w:id="34" w:name="_Toc70876810"/>
+      <w:bookmarkStart w:id="34" w:name="_Toc70882208"/>
       <w:r>
         <w:t>Výhody</w:t>
       </w:r>
@@ -4299,9 +4416,6 @@
     <w:p>
       <w:pPr>
         <w:pStyle w:val="Textykapitol"/>
-        <w:rPr>
-          <w:sz w:val="48"/>
-        </w:rPr>
       </w:pPr>
       <w:r>
         <w:rPr>
@@ -4363,24 +4477,14 @@
                             <w:r>
                               <w:t xml:space="preserve">Obrázek </w:t>
                             </w:r>
-                            <w:r>
-                              <w:fldChar w:fldCharType="begin"/>
-                            </w:r>
-                            <w:r>
-                              <w:instrText xml:space="preserve"> SEQ Obrázek \* ARABIC </w:instrText>
-                            </w:r>
-                            <w:r>
-                              <w:fldChar w:fldCharType="separate"/>
-                            </w:r>
-                            <w:r>
-                              <w:rPr>
-                                <w:noProof/>
-                              </w:rPr>
-                              <w:t>2</w:t>
-                            </w:r>
-                            <w:r>
-                              <w:fldChar w:fldCharType="end"/>
-                            </w:r>
+                            <w:fldSimple w:instr=" SEQ Obrázek \* ARABIC ">
+                              <w:r>
+                                <w:rPr>
+                                  <w:noProof/>
+                                </w:rPr>
+                                <w:t>2</w:t>
+                              </w:r>
+                            </w:fldSimple>
                             <w:r>
                               <w:t xml:space="preserve"> - Obecné tahy figury král</w:t>
                             </w:r>
@@ -4416,24 +4520,14 @@
                       <w:r>
                         <w:t xml:space="preserve">Obrázek </w:t>
                       </w:r>
-                      <w:r>
-                        <w:fldChar w:fldCharType="begin"/>
-                      </w:r>
-                      <w:r>
-                        <w:instrText xml:space="preserve"> SEQ Obrázek \* ARABIC </w:instrText>
-                      </w:r>
-                      <w:r>
-                        <w:fldChar w:fldCharType="separate"/>
-                      </w:r>
-                      <w:r>
-                        <w:rPr>
-                          <w:noProof/>
-                        </w:rPr>
-                        <w:t>2</w:t>
-                      </w:r>
-                      <w:r>
-                        <w:fldChar w:fldCharType="end"/>
-                      </w:r>
+                      <w:fldSimple w:instr=" SEQ Obrázek \* ARABIC ">
+                        <w:r>
+                          <w:rPr>
+                            <w:noProof/>
+                          </w:rPr>
+                          <w:t>2</w:t>
+                        </w:r>
+                      </w:fldSimple>
                       <w:r>
                         <w:t xml:space="preserve"> - Obecné tahy figury král</w:t>
                       </w:r>
@@ -4556,7 +4650,41 @@
       <w:r>
         <w:t>:</w:t>
       </w:r>
-      <w:r>
+    </w:p>
+    <w:p>
+      <w:pPr>
+        <w:pStyle w:val="Nadpis1"/>
+      </w:pPr>
+      <w:r>
+        <w:br w:type="column"/>
+      </w:r>
+      <w:bookmarkStart w:id="35" w:name="_Toc70882209"/>
+      <w:r>
+        <w:lastRenderedPageBreak/>
+        <w:t>Instalace</w:t>
+      </w:r>
+      <w:bookmarkEnd w:id="35"/>
+      <w:r>
+        <w:t xml:space="preserve"> </w:t>
+      </w:r>
+    </w:p>
+    <w:p>
+      <w:pPr>
+        <w:pStyle w:val="Textykapitol"/>
+        <w:rPr>
+          <w:rStyle w:val="Vypnutjazykovkontrola"/>
+        </w:rPr>
+      </w:pPr>
+      <w:r>
+        <w:rPr>
+          <w:rStyle w:val="Vypnutjazykovkontrola"/>
+        </w:rPr>
+        <w:t>Instalace aplikace je velmi jednoduchá na githubu se v projektu sekci code nachází v pravé části panel releases. Kliknete na poslední release a vyberete si formát zip nebo gz a stáhnete ho. Po stažení soubor extrahujete a aplikaci spustíte přes soubor Sachovnice1.jar. Ke spuštění je nutná java verze 1.8.</w:t>
+      </w:r>
+      <w:r>
+        <w:rPr>
+          <w:rStyle w:val="Vypnutjazykovkontrola"/>
+        </w:rPr>
         <w:br w:type="page"/>
       </w:r>
     </w:p>
@@ -4564,12 +4692,12 @@
       <w:pPr>
         <w:pStyle w:val="Nadpis1"/>
       </w:pPr>
-      <w:bookmarkStart w:id="35" w:name="_Toc70876811"/>
+      <w:bookmarkStart w:id="36" w:name="_Toc70882210"/>
       <w:r>
         <w:lastRenderedPageBreak/>
         <w:t>Závěr</w:t>
       </w:r>
-      <w:bookmarkEnd w:id="35"/>
+      <w:bookmarkEnd w:id="36"/>
     </w:p>
     <w:p>
       <w:pPr>
@@ -4644,11 +4772,12 @@
         <w:br w:type="page"/>
       </w:r>
     </w:p>
-    <w:bookmarkStart w:id="36" w:name="_Toc70876812" w:displacedByCustomXml="next"/>
+    <w:bookmarkStart w:id="37" w:name="_Toc70882211" w:displacedByCustomXml="next"/>
     <w:sdt>
       <w:sdtPr>
         <w:rPr>
           <w:rFonts w:asciiTheme="minorHAnsi" w:hAnsiTheme="minorHAnsi"/>
+          <w:b w:val="0"/>
           <w:sz w:val="22"/>
         </w:rPr>
         <w:id w:val="1823161630"/>
@@ -4657,11 +4786,7 @@
           <w:docPartUnique/>
         </w:docPartObj>
       </w:sdtPr>
-      <w:sdtEndPr>
-        <w:rPr>
-          <w:b w:val="0"/>
-        </w:rPr>
-      </w:sdtEndPr>
+      <w:sdtEndPr/>
       <w:sdtContent>
         <w:p>
           <w:pPr>
@@ -4670,13 +4795,14 @@
           <w:r>
             <w:t>Bibliografie</w:t>
           </w:r>
-          <w:bookmarkEnd w:id="36"/>
+          <w:bookmarkEnd w:id="37"/>
         </w:p>
         <w:sdt>
           <w:sdtPr>
             <w:id w:val="111145805"/>
             <w:bibliography/>
           </w:sdtPr>
+          <w:sdtEndPr/>
           <w:sdtContent>
             <w:p>
               <w:pPr>
@@ -4859,6 +4985,7 @@
         <w:docPartUnique/>
       </w:docPartObj>
     </w:sdtPr>
+    <w:sdtEndPr/>
     <w:sdtContent>
       <w:p>
         <w:pPr>
@@ -4887,6 +5014,7 @@
         <w:docPartUnique/>
       </w:docPartObj>
     </w:sdtPr>
+    <w:sdtEndPr/>
     <w:sdtContent>
       <w:p>
         <w:pPr>

</xml_diff>